<commit_message>
.docx do trabalho (upd)
</commit_message>
<xml_diff>
--- a/languagenizer/Languagenizer - Documento.docx
+++ b/languagenizer/Languagenizer - Documento.docx
@@ -380,152 +380,134 @@
     </w:p>
     <w:p>
       <w:pPr>
-        <w:rPr/>
-      </w:pPr>
-      <w:r>
-        <w:rPr>
-          <w:rtl w:val="0"/>
-        </w:rPr>
-      </w:r>
-    </w:p>
-    <w:p>
-      <w:pPr>
-        <w:rPr/>
-      </w:pPr>
-      <w:r>
-        <w:rPr>
-          <w:rtl w:val="0"/>
-        </w:rPr>
-      </w:r>
-    </w:p>
-    <w:p>
-      <w:pPr>
-        <w:rPr/>
-      </w:pPr>
-      <w:r>
-        <w:rPr>
-          <w:rtl w:val="0"/>
-        </w:rPr>
-      </w:r>
-    </w:p>
-    <w:p>
-      <w:pPr>
-        <w:rPr/>
-      </w:pPr>
-      <w:r>
-        <w:rPr>
-          <w:rtl w:val="0"/>
-        </w:rPr>
-      </w:r>
-    </w:p>
-    <w:p>
-      <w:pPr>
-        <w:rPr/>
-      </w:pPr>
-      <w:r>
-        <w:rPr>
-          <w:rtl w:val="0"/>
-        </w:rPr>
-      </w:r>
-    </w:p>
-    <w:p>
-      <w:pPr>
-        <w:rPr/>
-      </w:pPr>
-      <w:r>
-        <w:rPr>
-          <w:rtl w:val="0"/>
-        </w:rPr>
-      </w:r>
-    </w:p>
-    <w:p>
-      <w:pPr>
-        <w:rPr/>
-      </w:pPr>
-      <w:r>
-        <w:rPr>
-          <w:rtl w:val="0"/>
-        </w:rPr>
-      </w:r>
-    </w:p>
-    <w:p>
-      <w:pPr>
-        <w:rPr/>
-      </w:pPr>
-      <w:r>
-        <w:rPr>
-          <w:rtl w:val="0"/>
-        </w:rPr>
-      </w:r>
-    </w:p>
-    <w:p>
-      <w:pPr>
-        <w:rPr/>
-      </w:pPr>
-      <w:r>
-        <w:rPr>
-          <w:rtl w:val="0"/>
-        </w:rPr>
-      </w:r>
-    </w:p>
-    <w:p>
-      <w:pPr>
-        <w:rPr/>
-      </w:pPr>
-      <w:r>
-        <w:rPr>
-          <w:rtl w:val="0"/>
-        </w:rPr>
-      </w:r>
-    </w:p>
-    <w:p>
-      <w:pPr>
-        <w:rPr/>
-      </w:pPr>
-      <w:r>
-        <w:rPr>
-          <w:rtl w:val="0"/>
-        </w:rPr>
-      </w:r>
-    </w:p>
-    <w:p>
-      <w:pPr>
-        <w:rPr/>
-      </w:pPr>
-      <w:r>
-        <w:rPr>
-          <w:rtl w:val="0"/>
-        </w:rPr>
-      </w:r>
-    </w:p>
-    <w:p>
-      <w:pPr>
-        <w:rPr/>
-      </w:pPr>
-      <w:r>
-        <w:rPr>
-          <w:rtl w:val="0"/>
-        </w:rPr>
-      </w:r>
-    </w:p>
-    <w:p>
-      <w:pPr>
-        <w:rPr/>
-      </w:pPr>
-      <w:r>
-        <w:rPr>
-          <w:rtl w:val="0"/>
-        </w:rPr>
-      </w:r>
-    </w:p>
-    <w:p>
-      <w:pPr>
-        <w:rPr/>
-      </w:pPr>
-      <w:r>
-        <w:rPr>
-          <w:rtl w:val="0"/>
-        </w:rPr>
+        <w:rPr>
+          <w:sz w:val="36"/>
+          <w:szCs w:val="36"/>
+        </w:rPr>
+      </w:pPr>
+      <w:r>
+        <w:rPr>
+          <w:sz w:val="36"/>
+          <w:szCs w:val="36"/>
+          <w:rtl w:val="0"/>
+        </w:rPr>
+        <w:t xml:space="preserve">Equipe ……………………………………………..  2</w:t>
+      </w:r>
+    </w:p>
+    <w:p>
+      <w:pPr>
+        <w:rPr>
+          <w:sz w:val="36"/>
+          <w:szCs w:val="36"/>
+        </w:rPr>
+      </w:pPr>
+      <w:r>
+        <w:rPr>
+          <w:rtl w:val="0"/>
+        </w:rPr>
+      </w:r>
+    </w:p>
+    <w:p>
+      <w:pPr>
+        <w:rPr>
+          <w:sz w:val="36"/>
+          <w:szCs w:val="36"/>
+        </w:rPr>
+      </w:pPr>
+      <w:r>
+        <w:rPr>
+          <w:sz w:val="36"/>
+          <w:szCs w:val="36"/>
+          <w:rtl w:val="0"/>
+        </w:rPr>
+        <w:t xml:space="preserve">Objetivos …………………………………………..  3</w:t>
+      </w:r>
+    </w:p>
+    <w:p>
+      <w:pPr>
+        <w:rPr>
+          <w:sz w:val="36"/>
+          <w:szCs w:val="36"/>
+        </w:rPr>
+      </w:pPr>
+      <w:r>
+        <w:rPr>
+          <w:rtl w:val="0"/>
+        </w:rPr>
+      </w:r>
+    </w:p>
+    <w:p>
+      <w:pPr>
+        <w:rPr>
+          <w:sz w:val="36"/>
+          <w:szCs w:val="36"/>
+        </w:rPr>
+      </w:pPr>
+      <w:r>
+        <w:rPr>
+          <w:sz w:val="36"/>
+          <w:szCs w:val="36"/>
+          <w:rtl w:val="0"/>
+        </w:rPr>
+        <w:t xml:space="preserve">Dificuldades ……………………………………….  4</w:t>
+      </w:r>
+    </w:p>
+    <w:p>
+      <w:pPr>
+        <w:rPr>
+          <w:sz w:val="36"/>
+          <w:szCs w:val="36"/>
+        </w:rPr>
+      </w:pPr>
+      <w:r>
+        <w:rPr>
+          <w:rtl w:val="0"/>
+        </w:rPr>
+      </w:r>
+    </w:p>
+    <w:p>
+      <w:pPr>
+        <w:rPr>
+          <w:sz w:val="36"/>
+          <w:szCs w:val="36"/>
+        </w:rPr>
+      </w:pPr>
+      <w:r>
+        <w:rPr>
+          <w:sz w:val="36"/>
+          <w:szCs w:val="36"/>
+          <w:rtl w:val="0"/>
+        </w:rPr>
+        <w:t xml:space="preserve">Endpoints ………………………………………….  5</w:t>
+      </w:r>
+    </w:p>
+    <w:p>
+      <w:pPr>
+        <w:rPr>
+          <w:sz w:val="36"/>
+          <w:szCs w:val="36"/>
+        </w:rPr>
+      </w:pPr>
+      <w:r>
+        <w:rPr>
+          <w:rtl w:val="0"/>
+        </w:rPr>
+      </w:r>
+    </w:p>
+    <w:p>
+      <w:pPr>
+        <w:rPr>
+          <w:sz w:val="36"/>
+          <w:szCs w:val="36"/>
+        </w:rPr>
+      </w:pPr>
+      <w:r>
+        <w:rPr>
+          <w:sz w:val="36"/>
+          <w:szCs w:val="36"/>
+          <w:rtl w:val="0"/>
+        </w:rPr>
+        <w:t xml:space="preserve">Considerações finais ……………………………..  7</w:t>
       </w:r>
     </w:p>
     <w:p>
@@ -1308,34 +1290,6 @@
     </w:p>
     <w:p>
       <w:pPr>
-        <w:ind w:left="0" w:firstLine="0"/>
-        <w:rPr>
-          <w:sz w:val="28"/>
-          <w:szCs w:val="28"/>
-        </w:rPr>
-      </w:pPr>
-      <w:r>
-        <w:rPr>
-          <w:rtl w:val="0"/>
-        </w:rPr>
-      </w:r>
-    </w:p>
-    <w:p>
-      <w:pPr>
-        <w:ind w:left="0" w:firstLine="0"/>
-        <w:rPr>
-          <w:sz w:val="28"/>
-          <w:szCs w:val="28"/>
-        </w:rPr>
-      </w:pPr>
-      <w:r>
-        <w:rPr>
-          <w:rtl w:val="0"/>
-        </w:rPr>
-      </w:r>
-    </w:p>
-    <w:p>
-      <w:pPr>
         <w:pStyle w:val="Title"/>
         <w:numPr>
           <w:ilvl w:val="0"/>
@@ -2603,32 +2557,6 @@
     </w:p>
     <w:p>
       <w:pPr>
-        <w:rPr>
-          <w:sz w:val="26"/>
-          <w:szCs w:val="26"/>
-        </w:rPr>
-      </w:pPr>
-      <w:r>
-        <w:rPr>
-          <w:rtl w:val="0"/>
-        </w:rPr>
-      </w:r>
-    </w:p>
-    <w:p>
-      <w:pPr>
-        <w:rPr>
-          <w:sz w:val="26"/>
-          <w:szCs w:val="26"/>
-        </w:rPr>
-      </w:pPr>
-      <w:r>
-        <w:rPr>
-          <w:rtl w:val="0"/>
-        </w:rPr>
-      </w:r>
-    </w:p>
-    <w:p>
-      <w:pPr>
         <w:pStyle w:val="Heading2"/>
         <w:rPr>
           <w:sz w:val="34"/>
@@ -2637,6 +2565,22 @@
       </w:pPr>
       <w:bookmarkStart w:colFirst="0" w:colLast="0" w:name="_9ugzxowxiiqm" w:id="15"/>
       <w:bookmarkEnd w:id="15"/>
+      <w:r>
+        <w:rPr>
+          <w:rtl w:val="0"/>
+        </w:rPr>
+      </w:r>
+    </w:p>
+    <w:p>
+      <w:pPr>
+        <w:pStyle w:val="Heading2"/>
+        <w:rPr>
+          <w:sz w:val="34"/>
+          <w:szCs w:val="34"/>
+        </w:rPr>
+      </w:pPr>
+      <w:bookmarkStart w:colFirst="0" w:colLast="0" w:name="_yu9vy0o24e6v" w:id="16"/>
+      <w:bookmarkEnd w:id="16"/>
       <w:r>
         <w:rPr>
           <w:sz w:val="34"/>
@@ -2780,8 +2724,8 @@
           <w:szCs w:val="34"/>
         </w:rPr>
       </w:pPr>
-      <w:bookmarkStart w:colFirst="0" w:colLast="0" w:name="_rcmbo31zkmg" w:id="16"/>
-      <w:bookmarkEnd w:id="16"/>
+      <w:bookmarkStart w:colFirst="0" w:colLast="0" w:name="_rcmbo31zkmg" w:id="17"/>
+      <w:bookmarkEnd w:id="17"/>
       <w:r>
         <w:rPr>
           <w:sz w:val="34"/>
@@ -2898,71 +2842,6 @@
           <w:rtl w:val="0"/>
         </w:rPr>
         <w:t xml:space="preserve"> - remover um curso do sistema, pelo seu nome;</w:t>
-      </w:r>
-    </w:p>
-    <w:p>
-      <w:pPr>
-        <w:rPr>
-          <w:sz w:val="26"/>
-          <w:szCs w:val="26"/>
-        </w:rPr>
-      </w:pPr>
-      <w:r>
-        <w:rPr>
-          <w:rtl w:val="0"/>
-        </w:rPr>
-      </w:r>
-    </w:p>
-    <w:p>
-      <w:pPr>
-        <w:rPr>
-          <w:sz w:val="26"/>
-          <w:szCs w:val="26"/>
-        </w:rPr>
-      </w:pPr>
-      <w:r>
-        <w:rPr>
-          <w:rtl w:val="0"/>
-        </w:rPr>
-      </w:r>
-    </w:p>
-    <w:p>
-      <w:pPr>
-        <w:rPr>
-          <w:sz w:val="26"/>
-          <w:szCs w:val="26"/>
-        </w:rPr>
-      </w:pPr>
-      <w:r>
-        <w:rPr>
-          <w:rtl w:val="0"/>
-        </w:rPr>
-      </w:r>
-    </w:p>
-    <w:p>
-      <w:pPr>
-        <w:rPr>
-          <w:sz w:val="26"/>
-          <w:szCs w:val="26"/>
-        </w:rPr>
-      </w:pPr>
-      <w:r>
-        <w:rPr>
-          <w:rtl w:val="0"/>
-        </w:rPr>
-      </w:r>
-    </w:p>
-    <w:p>
-      <w:pPr>
-        <w:rPr>
-          <w:sz w:val="26"/>
-          <w:szCs w:val="26"/>
-        </w:rPr>
-      </w:pPr>
-      <w:r>
-        <w:rPr>
-          <w:rtl w:val="0"/>
-        </w:rPr>
       </w:r>
     </w:p>
     <w:p>
@@ -3238,8 +3117,8 @@
           <w:szCs w:val="52"/>
         </w:rPr>
       </w:pPr>
-      <w:bookmarkStart w:colFirst="0" w:colLast="0" w:name="_84a88ylrbnoi" w:id="17"/>
-      <w:bookmarkEnd w:id="17"/>
+      <w:bookmarkStart w:colFirst="0" w:colLast="0" w:name="_84a88ylrbnoi" w:id="18"/>
+      <w:bookmarkEnd w:id="18"/>
       <w:r>
         <w:rPr>
           <w:rtl w:val="0"/>
@@ -3506,24 +3385,41 @@
       <w:pPr>
         <w:ind w:left="0" w:firstLine="0"/>
         <w:rPr>
-          <w:sz w:val="30"/>
-          <w:szCs w:val="30"/>
-        </w:rPr>
-      </w:pPr>
-      <w:r>
-        <w:rPr>
-          <w:rtl w:val="0"/>
-        </w:rPr>
-      </w:r>
-    </w:p>
-    <w:p>
-      <w:pPr>
-        <w:ind w:left="0" w:firstLine="0"/>
-        <w:rPr>
-          <w:sz w:val="30"/>
-          <w:szCs w:val="30"/>
-        </w:rPr>
-      </w:pPr>
+          <w:b w:val="1"/>
+          <w:sz w:val="30"/>
+          <w:szCs w:val="30"/>
+        </w:rPr>
+      </w:pPr>
+      <w:r>
+        <w:rPr>
+          <w:b w:val="1"/>
+          <w:sz w:val="30"/>
+          <w:szCs w:val="30"/>
+          <w:rtl w:val="0"/>
+        </w:rPr>
+        <w:t xml:space="preserve">LINK PARA VÍDEO (GOOGLE DRIVE):</w:t>
+      </w:r>
+    </w:p>
+    <w:p>
+      <w:pPr>
+        <w:ind w:left="0" w:firstLine="0"/>
+        <w:rPr>
+          <w:sz w:val="30"/>
+          <w:szCs w:val="30"/>
+        </w:rPr>
+      </w:pPr>
+      <w:hyperlink r:id="rId9">
+        <w:r>
+          <w:rPr>
+            <w:color w:val="1155cc"/>
+            <w:sz w:val="30"/>
+            <w:szCs w:val="30"/>
+            <w:u w:val="single"/>
+            <w:rtl w:val="0"/>
+          </w:rPr>
+          <w:t xml:space="preserve">https://drive.google.com/file/d/1tLjBGhofs2_gGULXWRhw9YtUwSxUovmF/view?usp=sharing</w:t>
+        </w:r>
+      </w:hyperlink>
       <w:r>
         <w:rPr>
           <w:rtl w:val="0"/>
@@ -3585,51 +3481,6 @@
     </w:p>
     <w:p>
       <w:pPr>
-        <w:ind w:left="0" w:firstLine="0"/>
-        <w:rPr>
-          <w:b w:val="1"/>
-          <w:sz w:val="30"/>
-          <w:szCs w:val="30"/>
-          <w:u w:val="single"/>
-        </w:rPr>
-      </w:pPr>
-      <w:r>
-        <w:rPr>
-          <w:rtl w:val="0"/>
-        </w:rPr>
-      </w:r>
-    </w:p>
-    <w:p>
-      <w:pPr>
-        <w:ind w:left="0" w:firstLine="0"/>
-        <w:rPr>
-          <w:b w:val="1"/>
-          <w:sz w:val="30"/>
-          <w:szCs w:val="30"/>
-          <w:u w:val="single"/>
-        </w:rPr>
-      </w:pPr>
-      <w:r>
-        <w:rPr>
-          <w:rtl w:val="0"/>
-        </w:rPr>
-      </w:r>
-    </w:p>
-    <w:p>
-      <w:pPr>
-        <w:rPr>
-          <w:sz w:val="26"/>
-          <w:szCs w:val="26"/>
-        </w:rPr>
-      </w:pPr>
-      <w:r>
-        <w:rPr>
-          <w:rtl w:val="0"/>
-        </w:rPr>
-      </w:r>
-    </w:p>
-    <w:p>
-      <w:pPr>
         <w:rPr>
           <w:sz w:val="28"/>
           <w:szCs w:val="28"/>
@@ -3642,12 +3493,53 @@
       </w:r>
     </w:p>
     <w:sectPr>
+      <w:footerReference r:id="rId10" w:type="default"/>
+      <w:footerReference r:id="rId11" w:type="first"/>
       <w:pgSz w:h="16834" w:w="11909" w:orient="portrait"/>
       <w:pgMar w:bottom="1440" w:top="1440" w:left="1440" w:right="1440" w:header="720" w:footer="720"/>
-      <w:pgNumType w:start="1"/>
+      <w:pgNumType w:start="0"/>
+      <w:titlePg w:val="1"/>
     </w:sectPr>
   </w:body>
 </w:document>
+</file>
+
+<file path=word/footer1.xml><?xml version="1.0" encoding="utf-8"?>
+<w:ftr xmlns:mc="http://schemas.openxmlformats.org/markup-compatibility/2006" xmlns:o="urn:schemas-microsoft-com:office:office" xmlns:r="http://schemas.openxmlformats.org/officeDocument/2006/relationships" xmlns:m="http://schemas.openxmlformats.org/officeDocument/2006/math" xmlns:v="urn:schemas-microsoft-com:vml" xmlns:wp="http://schemas.openxmlformats.org/drawingml/2006/wordprocessingDrawing" xmlns:w10="urn:schemas-microsoft-com:office:word" xmlns:w="http://schemas.openxmlformats.org/wordprocessingml/2006/main" xmlns:wne="http://schemas.microsoft.com/office/word/2006/wordml" xmlns:sl="http://schemas.openxmlformats.org/schemaLibrary/2006/main" xmlns:a="http://schemas.openxmlformats.org/drawingml/2006/main" xmlns:pic="http://schemas.openxmlformats.org/drawingml/2006/picture" xmlns:c="http://schemas.openxmlformats.org/drawingml/2006/chart" xmlns:lc="http://schemas.openxmlformats.org/drawingml/2006/lockedCanvas" xmlns:dgm="http://schemas.openxmlformats.org/drawingml/2006/diagram" xmlns:wps="http://schemas.microsoft.com/office/word/2010/wordprocessingShape" xmlns:wpg="http://schemas.microsoft.com/office/word/2010/wordprocessingGroup" xmlns:w14="http://schemas.microsoft.com/office/word/2010/wordml" xmlns:w15="http://schemas.microsoft.com/office/word/2012/wordml">
+  <w:p>
+    <w:pPr>
+      <w:rPr/>
+    </w:pPr>
+    <w:r>
+      <w:rPr>
+        <w:rtl w:val="0"/>
+      </w:rPr>
+    </w:r>
+  </w:p>
+</w:ftr>
+</file>
+
+<file path=word/footer2.xml><?xml version="1.0" encoding="utf-8"?>
+<w:ftr xmlns:mc="http://schemas.openxmlformats.org/markup-compatibility/2006" xmlns:o="urn:schemas-microsoft-com:office:office" xmlns:r="http://schemas.openxmlformats.org/officeDocument/2006/relationships" xmlns:m="http://schemas.openxmlformats.org/officeDocument/2006/math" xmlns:v="urn:schemas-microsoft-com:vml" xmlns:wp="http://schemas.openxmlformats.org/drawingml/2006/wordprocessingDrawing" xmlns:w10="urn:schemas-microsoft-com:office:word" xmlns:w="http://schemas.openxmlformats.org/wordprocessingml/2006/main" xmlns:wne="http://schemas.microsoft.com/office/word/2006/wordml" xmlns:sl="http://schemas.openxmlformats.org/schemaLibrary/2006/main" xmlns:a="http://schemas.openxmlformats.org/drawingml/2006/main" xmlns:pic="http://schemas.openxmlformats.org/drawingml/2006/picture" xmlns:c="http://schemas.openxmlformats.org/drawingml/2006/chart" xmlns:lc="http://schemas.openxmlformats.org/drawingml/2006/lockedCanvas" xmlns:dgm="http://schemas.openxmlformats.org/drawingml/2006/diagram" xmlns:wps="http://schemas.microsoft.com/office/word/2010/wordprocessingShape" xmlns:wpg="http://schemas.microsoft.com/office/word/2010/wordprocessingGroup" xmlns:w14="http://schemas.microsoft.com/office/word/2010/wordml" xmlns:w15="http://schemas.microsoft.com/office/word/2012/wordml">
+  <w:p>
+    <w:pPr>
+      <w:jc w:val="right"/>
+      <w:rPr/>
+    </w:pPr>
+    <w:r>
+      <w:rPr/>
+      <w:fldChar w:fldCharType="begin"/>
+      <w:instrText xml:space="preserve">PAGE</w:instrText>
+      <w:fldChar w:fldCharType="separate"/>
+      <w:fldChar w:fldCharType="end"/>
+    </w:r>
+    <w:r>
+      <w:rPr>
+        <w:rtl w:val="0"/>
+      </w:rPr>
+    </w:r>
+  </w:p>
+</w:ftr>
 </file>
 
 <file path=word/numbering.xml><?xml version="1.0" encoding="utf-8"?>

</xml_diff>